<commit_message>
Usepackages in Main hinzugefügt
Um die Tikz graphiken darzustellen habe ich neue Usepackages in der main
definiert. Nun sieht das Multiple Shooting Tikz Bild aus wie bei
Sebastian
</commit_message>
<xml_diff>
--- a/Präsentation/Sabina/Notes to Presentation.docx
+++ b/Präsentation/Sabina/Notes to Presentation.docx
@@ -270,7 +270,7 @@
         <w:rPr>
           <w:lang w:val="en-GB"/>
         </w:rPr>
-        <w:t xml:space="preserve"> difficult part gets into play: There is no way to determine those 4 optimal values </w:t>
+        <w:t xml:space="preserve"> difficult part gets into play: There is no way to determine those 4 values </w:t>
       </w:r>
       <w:r>
         <w:rPr>
@@ -388,16 +388,8 @@
         <w:rPr>
           <w:lang w:val="en-GB"/>
         </w:rPr>
-        <w:t xml:space="preserve">We have a starting time by default t=0 and an end time of the optimization </w:t>
-      </w:r>
-      <w:proofErr w:type="spellStart"/>
-      <w:r>
-        <w:rPr>
-          <w:lang w:val="en-GB"/>
-        </w:rPr>
-        <w:t>t_f</w:t>
-      </w:r>
-      <w:proofErr w:type="spellEnd"/>
+        <w:t>We have a starting time by default t=0 and an end time of the optimization t_f</w:t>
+      </w:r>
     </w:p>
     <w:p>
       <w:pPr>
@@ -510,71 +502,124 @@
         <w:rPr>
           <w:lang w:val="en-GB"/>
         </w:rPr>
-        <w:t xml:space="preserve">The Idea of multiple Shooting is that we use some initial x and v values for the grid points and </w:t>
-      </w:r>
-      <w:r>
-        <w:rPr>
-          <w:lang w:val="en-GB"/>
-        </w:rPr>
-        <w:t xml:space="preserve">iteratively compute better values for x and v. This is done by solving an ordinary differential equation with those initial values with a solver like Euler or </w:t>
-      </w:r>
-      <w:proofErr w:type="spellStart"/>
-      <w:r>
-        <w:rPr>
-          <w:lang w:val="en-GB"/>
-        </w:rPr>
-        <w:t>Runge</w:t>
-      </w:r>
-      <w:proofErr w:type="spellEnd"/>
+        <w:t xml:space="preserve">The Idea of multiple Shooting is that we use some initial </w:t>
+      </w:r>
+      <w:r>
+        <w:rPr>
+          <w:lang w:val="en-GB"/>
+        </w:rPr>
+        <w:t>x</w:t>
+      </w:r>
+      <w:r>
+        <w:rPr>
+          <w:lang w:val="en-GB"/>
+        </w:rPr>
+        <w:t xml:space="preserve"> for the grid points and </w:t>
+      </w:r>
+      <w:r>
+        <w:rPr>
+          <w:lang w:val="en-GB"/>
+        </w:rPr>
+        <w:t xml:space="preserve">iteratively compute </w:t>
+      </w:r>
+      <w:r>
+        <w:rPr>
+          <w:lang w:val="en-GB"/>
+        </w:rPr>
+        <w:t xml:space="preserve">new </w:t>
+      </w:r>
+      <w:r>
+        <w:rPr>
+          <w:lang w:val="en-GB"/>
+        </w:rPr>
+        <w:t>values for x</w:t>
+      </w:r>
+      <w:r>
+        <w:rPr>
+          <w:lang w:val="en-GB"/>
+        </w:rPr>
+        <w:t>. This is done by solving an ordinary differential equation with those initial values with a solver like Euler or Runge Kutta. Thus we ‘</w:t>
+      </w:r>
+      <w:r>
+        <w:rPr>
+          <w:lang w:val="en-GB"/>
+        </w:rPr>
+        <w:t>shoot</w:t>
+      </w:r>
+      <w:r>
+        <w:rPr>
+          <w:lang w:val="en-GB"/>
+        </w:rPr>
+        <w:t>’</w:t>
+      </w:r>
+      <w:r>
+        <w:rPr>
+          <w:lang w:val="en-GB"/>
+        </w:rPr>
+        <w:t xml:space="preserve"> the old x to the next grid point having a new x </w:t>
+      </w:r>
+      <w:r>
+        <w:rPr>
+          <w:lang w:val="en-GB"/>
+        </w:rPr>
+        <w:t>value</w:t>
+      </w:r>
+      <w:r>
+        <w:rPr>
+          <w:lang w:val="en-GB"/>
+        </w:rPr>
+        <w:t>.</w:t>
+      </w:r>
+    </w:p>
+    <w:p>
+      <w:pPr>
+        <w:pStyle w:val="Listenabsatz"/>
+        <w:ind w:left="2160"/>
+        <w:rPr>
+          <w:lang w:val="en-GB"/>
+        </w:rPr>
+      </w:pPr>
+      <w:r>
+        <w:rPr>
+          <w:lang w:val="en-GB"/>
+        </w:rPr>
+        <w:t xml:space="preserve">The goal is to after all have the initial of </w:t>
+      </w:r>
+      <w:r>
+        <w:rPr>
+          <w:lang w:val="en-GB"/>
+        </w:rPr>
+        <w:t>the i+1-th grid point</w:t>
+      </w:r>
+      <w:r>
+        <w:rPr>
+          <w:lang w:val="en-GB"/>
+        </w:rPr>
+        <w:t xml:space="preserve"> to be</w:t>
+      </w:r>
+      <w:r>
+        <w:rPr>
+          <w:lang w:val="en-GB"/>
+        </w:rPr>
+        <w:t xml:space="preserve"> equal to the shooted i-th grid point</w:t>
+      </w:r>
+      <w:r>
+        <w:rPr>
+          <w:lang w:val="en-GB"/>
+        </w:rPr>
+        <w:t>: x_i(t+1) = x_{i+1}</w:t>
+      </w:r>
       <w:r>
         <w:rPr>
           <w:lang w:val="en-GB"/>
         </w:rPr>
         <w:t xml:space="preserve"> </w:t>
       </w:r>
-      <w:proofErr w:type="spellStart"/>
-      <w:r>
-        <w:rPr>
-          <w:lang w:val="en-GB"/>
-        </w:rPr>
-        <w:t>Kutta</w:t>
-      </w:r>
-      <w:proofErr w:type="spellEnd"/>
-      <w:r>
-        <w:rPr>
-          <w:lang w:val="en-GB"/>
-        </w:rPr>
-        <w:t>. Thus we ‘</w:t>
-      </w:r>
-      <w:r>
-        <w:rPr>
-          <w:lang w:val="en-GB"/>
-        </w:rPr>
-        <w:t>shoot</w:t>
-      </w:r>
-      <w:r>
-        <w:rPr>
-          <w:lang w:val="en-GB"/>
-        </w:rPr>
-        <w:t>’</w:t>
-      </w:r>
-      <w:r>
-        <w:rPr>
-          <w:lang w:val="en-GB"/>
-        </w:rPr>
-        <w:t xml:space="preserve"> the old x and v values to the next grid point having a new x and v </w:t>
-      </w:r>
-      <w:r>
-        <w:rPr>
-          <w:lang w:val="en-GB"/>
-        </w:rPr>
-        <w:t>value</w:t>
-      </w:r>
-      <w:r>
-        <w:rPr>
-          <w:lang w:val="en-GB"/>
-        </w:rPr>
-        <w:t>.</w:t>
+      <w:r>
+        <w:rPr>
+          <w:lang w:val="en-GB"/>
+        </w:rPr>
+        <w:t>(an Tafel schreiben)</w:t>
       </w:r>
     </w:p>
     <w:p>
@@ -589,107 +634,7 @@
         <w:rPr>
           <w:lang w:val="en-GB"/>
         </w:rPr>
-        <w:t xml:space="preserve">The goal is to after all have the initial of </w:t>
-      </w:r>
-      <w:r>
-        <w:rPr>
-          <w:lang w:val="en-GB"/>
-        </w:rPr>
-        <w:t>the i+1-th grid point</w:t>
-      </w:r>
-      <w:r>
-        <w:rPr>
-          <w:lang w:val="en-GB"/>
-        </w:rPr>
-        <w:t xml:space="preserve"> to be</w:t>
-      </w:r>
-      <w:r>
-        <w:rPr>
-          <w:lang w:val="en-GB"/>
-        </w:rPr>
-        <w:t xml:space="preserve"> equal to the </w:t>
-      </w:r>
-      <w:proofErr w:type="spellStart"/>
-      <w:r>
-        <w:rPr>
-          <w:lang w:val="en-GB"/>
-        </w:rPr>
-        <w:t>shooted</w:t>
-      </w:r>
-      <w:proofErr w:type="spellEnd"/>
-      <w:r>
-        <w:rPr>
-          <w:lang w:val="en-GB"/>
-        </w:rPr>
-        <w:t xml:space="preserve"> </w:t>
-      </w:r>
-      <w:proofErr w:type="spellStart"/>
-      <w:r>
-        <w:rPr>
-          <w:lang w:val="en-GB"/>
-        </w:rPr>
-        <w:t>i-th</w:t>
-      </w:r>
-      <w:proofErr w:type="spellEnd"/>
-      <w:r>
-        <w:rPr>
-          <w:lang w:val="en-GB"/>
-        </w:rPr>
-        <w:t xml:space="preserve"> grid point</w:t>
-      </w:r>
-      <w:r>
-        <w:rPr>
-          <w:lang w:val="en-GB"/>
-        </w:rPr>
-        <w:t xml:space="preserve">: </w:t>
-      </w:r>
-      <w:proofErr w:type="spellStart"/>
-      <w:r>
-        <w:rPr>
-          <w:lang w:val="en-GB"/>
-        </w:rPr>
-        <w:t>x_i</w:t>
-      </w:r>
-      <w:proofErr w:type="spellEnd"/>
-      <w:r>
-        <w:rPr>
-          <w:lang w:val="en-GB"/>
-        </w:rPr>
-        <w:t>(t+1) = x_{i+1}</w:t>
-      </w:r>
-      <w:r>
-        <w:rPr>
-          <w:lang w:val="en-GB"/>
-        </w:rPr>
-        <w:t xml:space="preserve"> (an </w:t>
-      </w:r>
-      <w:proofErr w:type="spellStart"/>
-      <w:r>
-        <w:rPr>
-          <w:lang w:val="en-GB"/>
-        </w:rPr>
-        <w:t>Tafel</w:t>
-      </w:r>
-      <w:proofErr w:type="spellEnd"/>
-      <w:r>
-        <w:rPr>
-          <w:lang w:val="en-GB"/>
-        </w:rPr>
-        <w:t xml:space="preserve"> </w:t>
-      </w:r>
-      <w:proofErr w:type="spellStart"/>
-      <w:r>
-        <w:rPr>
-          <w:lang w:val="en-GB"/>
-        </w:rPr>
-        <w:t>schreiben</w:t>
-      </w:r>
-      <w:proofErr w:type="spellEnd"/>
-      <w:r>
-        <w:rPr>
-          <w:lang w:val="en-GB"/>
-        </w:rPr>
-        <w:t>)</w:t>
+        <w:t xml:space="preserve"> and the same for the velocity.</w:t>
       </w:r>
     </w:p>
     <w:p>
@@ -709,6 +654,12 @@
         <w:rPr>
           <w:lang w:val="en-GB"/>
         </w:rPr>
+        <w:t xml:space="preserve"> </w:t>
+      </w:r>
+      <w:r>
+        <w:rPr>
+          <w:lang w:val="en-GB"/>
+        </w:rPr>
         <w:t>Thus multiple shooting yields continuous trajectories of the position and velocity</w:t>
       </w:r>
     </w:p>
@@ -769,7 +720,19 @@
         <w:rPr>
           <w:lang w:val="en-GB"/>
         </w:rPr>
-        <w:t>To show you how well the multiple shooting works for us I’d like to show you some output of our model</w:t>
+        <w:t xml:space="preserve">In the following </w:t>
+      </w:r>
+      <w:r>
+        <w:rPr>
+          <w:lang w:val="en-GB"/>
+        </w:rPr>
+        <w:t xml:space="preserve">I’d like to show you </w:t>
+      </w:r>
+      <w:r>
+        <w:rPr>
+          <w:lang w:val="en-GB"/>
+        </w:rPr>
+        <w:t>some results of the multiple shooting</w:t>
       </w:r>
     </w:p>
     <w:p>
@@ -787,21 +750,13 @@
         <w:rPr>
           <w:lang w:val="en-GB"/>
         </w:rPr>
-        <w:t xml:space="preserve">Here you see we chose the initial x values to be all zero and the multiple shooting </w:t>
-      </w:r>
-      <w:proofErr w:type="spellStart"/>
-      <w:r>
-        <w:rPr>
-          <w:lang w:val="en-GB"/>
-        </w:rPr>
-        <w:t>shooted</w:t>
-      </w:r>
-      <w:proofErr w:type="spellEnd"/>
-      <w:r>
-        <w:rPr>
-          <w:lang w:val="en-GB"/>
-        </w:rPr>
-        <w:t xml:space="preserve"> them to way higher values because those were bad approximations</w:t>
+        <w:t>We chose the</w:t>
+      </w:r>
+      <w:r>
+        <w:rPr>
+          <w:lang w:val="en-GB"/>
+        </w:rPr>
+        <w:t xml:space="preserve"> initial x values to be all zero and the multiple shooting shooted them to way higher values because those were bad approximations</w:t>
       </w:r>
     </w:p>
     <w:p>
@@ -816,7 +771,19 @@
         <w:rPr>
           <w:lang w:val="en-GB"/>
         </w:rPr>
-        <w:t xml:space="preserve">But the initial v seems to be close to continuous already just the first grid </w:t>
+        <w:t xml:space="preserve">But the initial v seems to be close to continuous already just the </w:t>
+      </w:r>
+      <w:r>
+        <w:rPr>
+          <w:lang w:val="en-GB"/>
+        </w:rPr>
+        <w:t>second</w:t>
+      </w:r>
+      <w:r>
+        <w:rPr>
+          <w:lang w:val="en-GB"/>
+        </w:rPr>
+        <w:t xml:space="preserve"> grid </w:t>
       </w:r>
       <w:r>
         <w:rPr>
@@ -841,19 +808,13 @@
           <w:lang w:val="en-GB"/>
         </w:rPr>
         <w:lastRenderedPageBreak/>
-        <w:t>The following Plots will show you how the Multiple Shooting evolves over</w:t>
-      </w:r>
-      <w:r>
-        <w:rPr>
-          <w:lang w:val="en-GB"/>
-        </w:rPr>
-        <w:t xml:space="preserve"> Iteration steps of the optimiz</w:t>
-      </w:r>
-      <w:r>
-        <w:rPr>
-          <w:lang w:val="en-GB"/>
-        </w:rPr>
-        <w:t xml:space="preserve">ation. So the x and v values will change </w:t>
+        <w:t>In the following plots</w:t>
+      </w:r>
+      <w:r>
+        <w:rPr>
+          <w:lang w:val="en-GB"/>
+        </w:rPr>
+        <w:t xml:space="preserve"> the x and v values will change </w:t>
       </w:r>
       <w:r>
         <w:rPr>
@@ -943,21 +904,7 @@
         <w:rPr>
           <w:lang w:val="en-GB"/>
         </w:rPr>
-        <w:t xml:space="preserve">Especially for x the </w:t>
-      </w:r>
-      <w:proofErr w:type="spellStart"/>
-      <w:r>
-        <w:rPr>
-          <w:lang w:val="en-GB"/>
-        </w:rPr>
-        <w:t>shooted</w:t>
-      </w:r>
-      <w:proofErr w:type="spellEnd"/>
-      <w:r>
-        <w:rPr>
-          <w:lang w:val="en-GB"/>
-        </w:rPr>
-        <w:t xml:space="preserve"> values approach the initial values of the next grid point.</w:t>
+        <w:t>Especially for x the shooted values approach the initial values of the next grid point.</w:t>
       </w:r>
     </w:p>
     <w:p>
@@ -968,37 +915,17 @@
           <w:lang w:val="en-GB"/>
         </w:rPr>
       </w:pPr>
-      <w:proofErr w:type="gramStart"/>
-      <w:r>
-        <w:rPr>
-          <w:lang w:val="en-GB"/>
-        </w:rPr>
-        <w:t>v</w:t>
-      </w:r>
-      <w:proofErr w:type="gramEnd"/>
-      <w:r>
-        <w:rPr>
-          <w:lang w:val="en-GB"/>
-        </w:rPr>
-        <w:t xml:space="preserve"> just changes the </w:t>
-      </w:r>
-      <w:r>
-        <w:rPr>
-          <w:lang w:val="en-GB"/>
-        </w:rPr>
-        <w:t>shape due to the optimization. I</w:t>
-      </w:r>
-      <w:r>
-        <w:rPr>
-          <w:lang w:val="en-GB"/>
-        </w:rPr>
-        <w:t xml:space="preserve">t increases the velocity more rapidly since we want to drive as far as possible during the 120 seconds </w:t>
-      </w:r>
-      <w:r>
-        <w:rPr>
-          <w:lang w:val="en-GB"/>
-        </w:rPr>
-        <w:t>but reduces the velocity in the end since we want to come to a halt</w:t>
+      <w:r>
+        <w:rPr>
+          <w:lang w:val="en-GB"/>
+        </w:rPr>
+        <w:t xml:space="preserve">v just changes the </w:t>
+      </w:r>
+      <w:r>
+        <w:rPr>
+          <w:lang w:val="en-GB"/>
+        </w:rPr>
+        <w:t xml:space="preserve">shape due to the optimization. </w:t>
       </w:r>
     </w:p>
     <w:p>

</xml_diff>